<commit_message>
Add 1 writing and some comments
</commit_message>
<xml_diff>
--- a/writings/2一辩稿.docx
+++ b/writings/2一辩稿.docx
@@ -27,14 +27,14 @@
     <w:p>
       <w:pPr>
         <w:ind w:firstLineChars="200" w:firstLine="420"/>
-        <w:rPr>
-          <w:rFonts w:hint="eastAsia"/>
-        </w:rPr>
-      </w:pPr>
-    </w:p>
-    <w:p>
-      <w:pPr>
-        <w:ind w:firstLineChars="200" w:firstLine="420"/>
+      </w:pPr>
+    </w:p>
+    <w:p>
+      <w:pPr>
+        <w:ind w:firstLineChars="200" w:firstLine="420"/>
+        <w:rPr>
+          <w:rFonts w:hint="eastAsia"/>
+        </w:rPr>
       </w:pPr>
       <w:r>
         <w:rPr>
@@ -98,13 +98,30 @@
         </w:rPr>
         <w:t>这一切都说明同性婚姻合法化的工作已经有了很大的现实需求。</w:t>
       </w:r>
-    </w:p>
-    <w:p>
-      <w:pPr>
-        <w:ind w:firstLineChars="200" w:firstLine="420"/>
-        <w:rPr>
-          <w:rFonts w:hint="eastAsia"/>
-        </w:rPr>
+      <w:r>
+        <w:rPr>
+          <w:rFonts w:hint="eastAsia"/>
+        </w:rPr>
+        <w:t>(</w:t>
+      </w:r>
+      <w:r>
+        <w:rPr>
+          <w:rFonts w:hint="eastAsia"/>
+          <w:b/>
+          <w:bCs/>
+        </w:rPr>
+        <w:t>人多</w:t>
+      </w:r>
+      <w:r>
+        <w:rPr>
+          <w:rFonts w:hint="eastAsia"/>
+        </w:rPr>
+        <w:t>)</w:t>
+      </w:r>
+    </w:p>
+    <w:p>
+      <w:pPr>
+        <w:ind w:firstLineChars="200" w:firstLine="420"/>
       </w:pPr>
     </w:p>
     <w:p>
@@ -117,31 +134,63 @@
         </w:rPr>
         <w:t>婚姻，即配偶双方享有互为家庭成员、继承遗产等权利和互相扶养等义务。</w:t>
       </w:r>
-    </w:p>
-    <w:p>
-      <w:pPr>
-        <w:ind w:firstLineChars="200" w:firstLine="420"/>
-      </w:pPr>
-      <w:r>
-        <w:rPr>
-          <w:rFonts w:hint="eastAsia"/>
-        </w:rPr>
-        <w:t>我方今天同性婚姻合法化的目的，并非为同性婚姻者专门立法，而是修改现行婚姻法，让他们获得与异性婚姻者相同的权利</w:t>
-      </w:r>
-      <w:r>
-        <w:rPr>
-          <w:rFonts w:hint="eastAsia"/>
-        </w:rPr>
-        <w:t>。</w:t>
-      </w:r>
-    </w:p>
-    <w:p>
-      <w:pPr>
-        <w:ind w:firstLineChars="200" w:firstLine="420"/>
-      </w:pPr>
-      <w:r>
-        <w:rPr>
-          <w:rFonts w:hint="eastAsia"/>
+      <w:r>
+        <w:rPr>
+          <w:rFonts w:hint="eastAsia"/>
+        </w:rPr>
+        <w:t>(</w:t>
+      </w:r>
+      <w:r>
+        <w:rPr>
+          <w:rFonts w:hint="eastAsia"/>
+          <w:b/>
+          <w:bCs/>
+        </w:rPr>
+        <w:t>婚姻定义</w:t>
+      </w:r>
+      <w:r>
+        <w:rPr>
+          <w:rFonts w:hint="eastAsia"/>
+        </w:rPr>
+        <w:t>？？？</w:t>
+      </w:r>
+      <w:r>
+        <w:rPr>
+          <w:rFonts w:hint="eastAsia"/>
+        </w:rPr>
+        <w:t>)</w:t>
+      </w:r>
+    </w:p>
+    <w:p>
+      <w:pPr>
+        <w:ind w:firstLineChars="200" w:firstLine="420"/>
+        <w:rPr>
+          <w:rFonts w:hint="eastAsia"/>
+        </w:rPr>
+      </w:pPr>
+    </w:p>
+    <w:p>
+      <w:pPr>
+        <w:ind w:firstLineChars="200" w:firstLine="420"/>
+      </w:pPr>
+      <w:r>
+        <w:rPr>
+          <w:rFonts w:hint="eastAsia"/>
+        </w:rPr>
+        <w:t>我方今天同性婚姻合法化的目的，并非为同性婚姻者专门立法，而是修改现行婚姻法，让他们获得与异性婚姻者相同的权利。</w:t>
+      </w:r>
+    </w:p>
+    <w:p>
+      <w:pPr>
+        <w:ind w:firstLineChars="200" w:firstLine="420"/>
+        <w:rPr>
+          <w:u w:val="single"/>
+        </w:rPr>
+      </w:pPr>
+      <w:r>
+        <w:rPr>
+          <w:rFonts w:hint="eastAsia"/>
+          <w:u w:val="single"/>
         </w:rPr>
         <w:t>当然，合法化指的是从现在开始法律修订的工作，不代表立即实施</w:t>
       </w:r>
@@ -149,10 +198,14 @@
     <w:p>
       <w:pPr>
         <w:ind w:firstLineChars="200" w:firstLine="420"/>
-      </w:pPr>
-      <w:r>
-        <w:rPr>
-          <w:rFonts w:hint="eastAsia"/>
+        <w:rPr>
+          <w:u w:val="single"/>
+        </w:rPr>
+      </w:pPr>
+      <w:r>
+        <w:rPr>
+          <w:rFonts w:hint="eastAsia"/>
+          <w:u w:val="single"/>
         </w:rPr>
         <w:t>。</w:t>
       </w:r>
@@ -183,98 +236,36 @@
         </w:rPr>
         <w:t>同性婚姻合法化可以让同性婚姻者享有与异性婚姻平等的权利，维持稳定关系，得到社会承认。同性恋者有权追求婚姻与幸福，并享受法律框架内的权利。</w:t>
       </w:r>
+      <w:r>
+        <w:rPr>
+          <w:rFonts w:hint="eastAsia"/>
+          <w:b/>
+          <w:bCs/>
+        </w:rPr>
+        <w:t>（平权）</w:t>
+      </w:r>
     </w:p>
     <w:p>
       <w:pPr>
         <w:pStyle w:val="ListParagraph"/>
         <w:ind w:left="780" w:firstLineChars="0" w:firstLine="0"/>
-        <w:rPr>
-          <w:rFonts w:hint="eastAsia"/>
-        </w:rPr>
-      </w:pPr>
-    </w:p>
-    <w:p>
-      <w:pPr>
-        <w:ind w:firstLineChars="200" w:firstLine="420"/>
-      </w:pPr>
-      <w:r>
-        <w:rPr>
-          <w:rFonts w:hint="eastAsia"/>
-        </w:rPr>
-        <w:t>2</w:t>
-      </w:r>
-      <w:r>
-        <w:rPr>
-          <w:rFonts w:hint="eastAsia"/>
-        </w:rPr>
-        <w:t>.</w:t>
-      </w:r>
-      <w:r>
-        <w:rPr>
-          <w:rFonts w:hint="eastAsia"/>
-        </w:rPr>
-        <w:t>社会方面：可以避免性传播疾病</w:t>
-      </w:r>
-      <w:proofErr w:type="gramStart"/>
-      <w:r>
-        <w:rPr>
-          <w:rFonts w:hint="eastAsia"/>
-        </w:rPr>
-        <w:t>和形婚给</w:t>
-      </w:r>
-      <w:proofErr w:type="gramEnd"/>
-      <w:r>
-        <w:rPr>
-          <w:rFonts w:hint="eastAsia"/>
-        </w:rPr>
-        <w:t>社会带来的伤害。首先，曾经有许多人将同性恋与艾滋病画上等号，但实际上，艾滋病等性传播疾病源于性滥交而非同性恋。同性婚姻合法化后，同性恋者将会减少滥交，更加认真地对待自己的感情，同时更加愿意寻求帮助，从而</w:t>
-      </w:r>
-      <w:r>
-        <w:rPr>
-          <w:rFonts w:hint="eastAsia"/>
-        </w:rPr>
-        <w:t>减少这类疾病的发生。</w:t>
-      </w:r>
-    </w:p>
-    <w:p>
-      <w:pPr>
-        <w:ind w:firstLineChars="200" w:firstLine="420"/>
-      </w:pPr>
-    </w:p>
-    <w:p>
-      <w:pPr>
-        <w:ind w:firstLineChars="200" w:firstLine="420"/>
-      </w:pPr>
-      <w:r>
-        <w:rPr>
-          <w:rFonts w:hint="eastAsia"/>
-        </w:rPr>
-        <w:t>形婚，则是大多数同性恋者迫于压力结婚，但其实是对婚姻双方的伤害。同性恋婚姻合法后就能避免这种伤害。</w:t>
-      </w:r>
-    </w:p>
-    <w:p>
-      <w:pPr>
-        <w:ind w:firstLineChars="200" w:firstLine="420"/>
-        <w:rPr>
-          <w:rFonts w:hint="eastAsia"/>
-        </w:rPr>
-      </w:pPr>
-    </w:p>
-    <w:p>
-      <w:pPr>
-        <w:ind w:firstLineChars="200" w:firstLine="420"/>
-      </w:pPr>
-      <w:r>
-        <w:rPr>
-          <w:rFonts w:hint="eastAsia"/>
-        </w:rPr>
-        <w:t>3.</w:t>
-      </w:r>
-      <w:r>
-        <w:rPr>
-          <w:rFonts w:hint="eastAsia"/>
-        </w:rPr>
-        <w:t>有利于</w:t>
+      </w:pPr>
+    </w:p>
+    <w:p>
+      <w:pPr>
+        <w:ind w:firstLineChars="200" w:firstLine="420"/>
+      </w:pPr>
+      <w:r>
+        <w:rPr>
+          <w:rFonts w:hint="eastAsia"/>
+        </w:rPr>
+        <w:t>2.</w:t>
+      </w:r>
+      <w:r>
+        <w:rPr>
+          <w:rFonts w:hint="eastAsia"/>
+        </w:rPr>
+        <w:t>社会方面：可以</w:t>
       </w:r>
       <w:bookmarkStart w:id="0" w:name="_GoBack"/>
       <w:bookmarkEnd w:id="0"/>
@@ -282,13 +273,64 @@
         <w:rPr>
           <w:rFonts w:hint="eastAsia"/>
         </w:rPr>
-        <w:t>消除各方对同性恋者的歧视。现在，同性恋已经不再被认定为一种疾病，同性恋者没有错，他们只是不一样。但现状是，他们正遭受着来自家庭、职场、社会各种形式的歧视。对他们的身心与福利状况造成了很大损害。由于法律的权威性起到引导作用，同性婚姻与同性恋将被更多人接纳，这样可以有效减少进而消除家庭</w:t>
+        <w:t>避免性传播疾病</w:t>
       </w:r>
       <w:proofErr w:type="gramStart"/>
       <w:r>
         <w:rPr>
           <w:rFonts w:hint="eastAsia"/>
         </w:rPr>
+        <w:t>和形婚给</w:t>
+      </w:r>
+      <w:proofErr w:type="gramEnd"/>
+      <w:r>
+        <w:rPr>
+          <w:rFonts w:hint="eastAsia"/>
+        </w:rPr>
+        <w:t>社会带来的伤害。首先，曾经有许多人将同性恋与艾滋病画上等号，但实际上，艾滋病等性传播疾病源于性滥交而非同性恋。同性婚姻合法化后，同性恋者将会减少滥交，更加认真地对待自己的感情，同时更加愿意寻求帮助，从而减少这类疾病的发生。</w:t>
+      </w:r>
+      <w:r>
+        <w:rPr>
+          <w:rFonts w:hint="eastAsia"/>
+          <w:b/>
+          <w:bCs/>
+        </w:rPr>
+        <w:t>（防艾）</w:t>
+      </w:r>
+    </w:p>
+    <w:p>
+      <w:pPr>
+        <w:ind w:firstLineChars="200" w:firstLine="420"/>
+      </w:pPr>
+    </w:p>
+    <w:p>
+      <w:pPr>
+        <w:ind w:firstLineChars="200" w:firstLine="420"/>
+      </w:pPr>
+      <w:r>
+        <w:rPr>
+          <w:rFonts w:hint="eastAsia"/>
+        </w:rPr>
+        <w:t>形婚，则是大多数同性恋者迫于压力结婚，但其实是对婚姻双方的伤害。同性恋婚姻合法后就能避免这种伤害。</w:t>
+      </w:r>
+    </w:p>
+    <w:p>
+      <w:pPr>
+        <w:ind w:firstLineChars="200" w:firstLine="420"/>
+      </w:pPr>
+    </w:p>
+    <w:p>
+      <w:r>
+        <w:rPr>
+          <w:rFonts w:hint="eastAsia"/>
+        </w:rPr>
+        <w:t>有利于消除各方对同性恋者的歧视。现在，同性恋已经不再被认定为一种疾病，同性恋者没有错，他们只是不一样。但现状是，他们正遭受着来自家庭、职场、社会各种形式的歧视。对他们的身心与福利状况造成了很大损害。由于法律的权威性起到引导作用，同性婚姻与同性恋将被更多人接纳，这样可以有效减少进而消除家庭</w:t>
+      </w:r>
+      <w:proofErr w:type="gramStart"/>
+      <w:r>
+        <w:rPr>
+          <w:rFonts w:hint="eastAsia"/>
+        </w:rPr>
         <w:t>职场社会</w:t>
       </w:r>
       <w:proofErr w:type="gramEnd"/>
@@ -298,6 +340,22 @@
         </w:rPr>
         <w:t>对他们的歧视，将他们从阴暗的角落中拯救出来。</w:t>
       </w:r>
+      <w:r>
+        <w:rPr>
+          <w:rFonts w:hint="eastAsia"/>
+          <w:b/>
+          <w:bCs/>
+        </w:rPr>
+        <w:t>（社会意识）</w:t>
+      </w:r>
+    </w:p>
+    <w:p/>
+    <w:p>
+      <w:pPr>
+        <w:rPr>
+          <w:rFonts w:hint="eastAsia"/>
+        </w:rPr>
+      </w:pPr>
     </w:p>
     <w:p>
       <w:pPr>

</xml_diff>